<commit_message>
Assignment 1 Solution has been set up
</commit_message>
<xml_diff>
--- a/Documents/Creating Your Level.docx
+++ b/Documents/Creating Your Level.docx
@@ -1,6 +1,6 @@
 
 <file path=word/document.xml><?xml version="1.0" encoding="utf-8"?>
-<w:document xmlns:wpc="http://schemas.microsoft.com/office/word/2010/wordprocessingCanvas" xmlns:cx="http://schemas.microsoft.com/office/drawing/2014/chartex" xmlns:cx1="http://schemas.microsoft.com/office/drawing/2015/9/8/chartex" xmlns:cx2="http://schemas.microsoft.com/office/drawing/2015/10/21/chartex" xmlns:cx3="http://schemas.microsoft.com/office/drawing/2016/5/9/chartex" xmlns:cx4="http://schemas.microsoft.com/office/drawing/2016/5/10/chartex" xmlns:cx5="http://schemas.microsoft.com/office/drawing/2016/5/11/chartex" xmlns:cx6="http://schemas.microsoft.com/office/drawing/2016/5/12/chartex" xmlns:cx7="http://schemas.microsoft.com/office/drawing/2016/5/13/chartex" xmlns:cx8="http://schemas.microsoft.com/office/drawing/2016/5/14/chartex" xmlns:mc="http://schemas.openxmlformats.org/markup-compatibility/2006" xmlns:aink="http://schemas.microsoft.com/office/drawing/2016/ink" xmlns:am3d="http://schemas.microsoft.com/office/drawing/2017/model3d" xmlns:o="urn:schemas-microsoft-com:office:office" xmlns:oel="http://schemas.microsoft.com/office/2019/extlst" xmlns:r="http://schemas.openxmlformats.org/officeDocument/2006/relationships" xmlns:m="http://schemas.openxmlformats.org/officeDocument/2006/math" xmlns:v="urn:schemas-microsoft-com:vml" xmlns:wp14="http://schemas.microsoft.com/office/word/2010/wordprocessingDrawing" xmlns:wp="http://schemas.openxmlformats.org/drawingml/2006/wordprocessingDrawing" xmlns:w10="urn:schemas-microsoft-com:office:word" xmlns:w="http://schemas.openxmlformats.org/wordprocessingml/2006/main" xmlns:w14="http://schemas.microsoft.com/office/word/2010/wordml" xmlns:w15="http://schemas.microsoft.com/office/word/2012/wordml" xmlns:w16cex="http://schemas.microsoft.com/office/word/2018/wordml/cex" xmlns:w16cid="http://schemas.microsoft.com/office/word/2016/wordml/cid" xmlns:w16="http://schemas.microsoft.com/office/word/2018/wordml" xmlns:w16sdtdh="http://schemas.microsoft.com/office/word/2020/wordml/sdtdatahash" xmlns:w16se="http://schemas.microsoft.com/office/word/2015/wordml/symex" xmlns:wpg="http://schemas.microsoft.com/office/word/2010/wordprocessingGroup" xmlns:wpi="http://schemas.microsoft.com/office/word/2010/wordprocessingInk" xmlns:wne="http://schemas.microsoft.com/office/word/2006/wordml" xmlns:wps="http://schemas.microsoft.com/office/word/2010/wordprocessingShape" mc:Ignorable="w14 w15 w16se w16cid w16 w16cex w16sdtdh wp14">
+<w:document xmlns:wpc="http://schemas.microsoft.com/office/word/2010/wordprocessingCanvas" xmlns:cx="http://schemas.microsoft.com/office/drawing/2014/chartex" xmlns:cx1="http://schemas.microsoft.com/office/drawing/2015/9/8/chartex" xmlns:cx2="http://schemas.microsoft.com/office/drawing/2015/10/21/chartex" xmlns:cx3="http://schemas.microsoft.com/office/drawing/2016/5/9/chartex" xmlns:cx4="http://schemas.microsoft.com/office/drawing/2016/5/10/chartex" xmlns:cx5="http://schemas.microsoft.com/office/drawing/2016/5/11/chartex" xmlns:cx6="http://schemas.microsoft.com/office/drawing/2016/5/12/chartex" xmlns:cx7="http://schemas.microsoft.com/office/drawing/2016/5/13/chartex" xmlns:cx8="http://schemas.microsoft.com/office/drawing/2016/5/14/chartex" xmlns:mc="http://schemas.openxmlformats.org/markup-compatibility/2006" xmlns:aink="http://schemas.microsoft.com/office/drawing/2016/ink" xmlns:am3d="http://schemas.microsoft.com/office/drawing/2017/model3d" xmlns:o="urn:schemas-microsoft-com:office:office" xmlns:oel="http://schemas.microsoft.com/office/2019/extlst" xmlns:r="http://schemas.openxmlformats.org/officeDocument/2006/relationships" xmlns:m="http://schemas.openxmlformats.org/officeDocument/2006/math" xmlns:v="urn:schemas-microsoft-com:vml" xmlns:wp14="http://schemas.microsoft.com/office/word/2010/wordprocessingDrawing" xmlns:wp="http://schemas.openxmlformats.org/drawingml/2006/wordprocessingDrawing" xmlns:w10="urn:schemas-microsoft-com:office:word" xmlns:w="http://schemas.openxmlformats.org/wordprocessingml/2006/main" xmlns:w14="http://schemas.microsoft.com/office/word/2010/wordml" xmlns:w15="http://schemas.microsoft.com/office/word/2012/wordml" xmlns:w16cex="http://schemas.microsoft.com/office/word/2018/wordml/cex" xmlns:w16cid="http://schemas.microsoft.com/office/word/2016/wordml/cid" xmlns:w16="http://schemas.microsoft.com/office/word/2018/wordml" xmlns:w16du="http://schemas.microsoft.com/office/word/2023/wordml/word16du" xmlns:w16sdtdh="http://schemas.microsoft.com/office/word/2020/wordml/sdtdatahash" xmlns:w16se="http://schemas.microsoft.com/office/word/2015/wordml/symex" xmlns:wpg="http://schemas.microsoft.com/office/word/2010/wordprocessingGroup" xmlns:wpi="http://schemas.microsoft.com/office/word/2010/wordprocessingInk" xmlns:wne="http://schemas.microsoft.com/office/word/2006/wordml" xmlns:wps="http://schemas.microsoft.com/office/word/2010/wordprocessingShape" mc:Ignorable="w14 w15 w16se w16cid w16 w16cex w16sdtdh w16du wp14">
   <w:body>
     <w:p>
       <w:pPr>
@@ -83,30 +83,62 @@
         <w:t>While many different tools could be leveraged here, this guide will show you how to use the popular &amp; free 3D modeling software Blender</w:t>
       </w:r>
       <w:r>
-        <w:t xml:space="preserve"> to populate a game level. We won’t be using </w:t>
-      </w:r>
-      <w:r>
+        <w:t xml:space="preserve"> to populate a game level. </w:t>
+      </w:r>
+      <w:r>
+        <w:rPr>
+          <w:highlight w:val="yellow"/>
+        </w:rPr>
+        <w:t xml:space="preserve">We won’t be using </w:t>
+      </w:r>
+      <w:r>
+        <w:rPr>
+          <w:highlight w:val="yellow"/>
+        </w:rPr>
         <w:t>this</w:t>
       </w:r>
       <w:r>
+        <w:rPr>
+          <w:highlight w:val="yellow"/>
+        </w:rPr>
         <w:t xml:space="preserve"> 3D software for direct mesh modeling (though it can do that too), instead we will use it to import &amp; place pre-existing 3D models. Once we are happy with </w:t>
       </w:r>
       <w:r>
+        <w:rPr>
+          <w:highlight w:val="yellow"/>
+        </w:rPr>
         <w:t>the</w:t>
       </w:r>
       <w:r>
+        <w:rPr>
+          <w:highlight w:val="yellow"/>
+        </w:rPr>
         <w:t xml:space="preserve"> level, we will leverage a python script to traverse the </w:t>
       </w:r>
       <w:r>
+        <w:rPr>
+          <w:highlight w:val="yellow"/>
+        </w:rPr>
         <w:t>B</w:t>
       </w:r>
       <w:r>
+        <w:rPr>
+          <w:highlight w:val="yellow"/>
+        </w:rPr>
         <w:t>lender scene and export the names and locations of the models making up our level to a text file.</w:t>
       </w:r>
     </w:p>
     <w:p>
       <w:r>
-        <w:t>The purpose of the Level Renderer being to parse this file, loading the various 3D models onto the GPU and then rendering them to the locations designated by the text file.</w:t>
+        <w:t xml:space="preserve">The purpose of the Level Renderer being to parse this file, </w:t>
+      </w:r>
+      <w:proofErr w:type="gramStart"/>
+      <w:r>
+        <w:t>loading</w:t>
+      </w:r>
+      <w:proofErr w:type="gramEnd"/>
+      <w:r>
+        <w:t xml:space="preserve"> the various 3D models onto the GPU and then rendering them to the locations designated by the text file.</w:t>
       </w:r>
       <w:r>
         <w:t xml:space="preserve"> Anyway, let’s get started:</w:t>
@@ -507,7 +539,15 @@
         </w:numPr>
       </w:pPr>
       <w:r>
-        <w:t xml:space="preserve">Copy the models you wish to use into their own directory in your project (ex: ./Assets) and use the </w:t>
+        <w:t>Copy the models you wish to use into their own directory in your project (ex</w:t>
+      </w:r>
+      <w:proofErr w:type="gramStart"/>
+      <w:r>
+        <w:t>: .</w:t>
+      </w:r>
+      <w:proofErr w:type="gramEnd"/>
+      <w:r>
+        <w:t xml:space="preserve">/Assets) and use the </w:t>
       </w:r>
       <w:r>
         <w:rPr>
@@ -1342,10 +1382,22 @@
           <w:b/>
           <w:bCs/>
         </w:rPr>
-        <w:t>create a text file</w:t>
-      </w:r>
-      <w:r>
-        <w:t xml:space="preserve">(GameLevel.txt) next to wherever you saved this </w:t>
+        <w:t xml:space="preserve">create a text </w:t>
+      </w:r>
+      <w:proofErr w:type="gramStart"/>
+      <w:r>
+        <w:rPr>
+          <w:b/>
+          <w:bCs/>
+        </w:rPr>
+        <w:t>file</w:t>
+      </w:r>
+      <w:r>
+        <w:t>(</w:t>
+      </w:r>
+      <w:proofErr w:type="gramEnd"/>
+      <w:r>
+        <w:t xml:space="preserve">GameLevel.txt) next to wherever you saved this </w:t>
       </w:r>
       <w:r>
         <w:rPr>
@@ -1766,7 +1818,15 @@
         <w:t>non-triangulated geometry</w:t>
       </w:r>
       <w:r>
-        <w:t xml:space="preserve"> is non-trivial and would take a while.</w:t>
+        <w:t xml:space="preserve"> </w:t>
+      </w:r>
+      <w:proofErr w:type="gramStart"/>
+      <w:r>
+        <w:t>is</w:t>
+      </w:r>
+      <w:proofErr w:type="gramEnd"/>
+      <w:r>
+        <w:t xml:space="preserve"> non-trivial and would take a while.</w:t>
       </w:r>
     </w:p>
     <w:p>
@@ -1802,13 +1862,25 @@
           <w:b/>
           <w:bCs/>
         </w:rPr>
-        <w:t>“obj2Header.exe”</w:t>
+        <w:t>“</w:t>
+      </w:r>
+      <w:proofErr w:type="gramStart"/>
+      <w:r>
+        <w:rPr>
+          <w:b/>
+          <w:bCs/>
+        </w:rPr>
+        <w:t>obj2Header.exe”</w:t>
       </w:r>
       <w:r>
         <w:t xml:space="preserve">  </w:t>
       </w:r>
       <w:r>
-        <w:t>this executable was used to convert a 3D model file into a C/C++ header file so it could be more easily utilized in that lab.</w:t>
+        <w:t>this</w:t>
+      </w:r>
+      <w:proofErr w:type="gramEnd"/>
+      <w:r>
+        <w:t xml:space="preserve"> executable was used to convert a 3D model file into a C/C++ header file so it could be more easily utilized in that lab.</w:t>
       </w:r>
     </w:p>
     <w:p>
@@ -2046,7 +2118,11 @@
         </w:numPr>
       </w:pPr>
       <w:r>
-        <w:t xml:space="preserve">We will never use the </w:t>
+        <w:t xml:space="preserve">We will never use </w:t>
+      </w:r>
+      <w:proofErr w:type="gramStart"/>
+      <w:r>
+        <w:t xml:space="preserve">the </w:t>
       </w:r>
       <w:r>
         <w:rPr>
@@ -2055,6 +2131,7 @@
         </w:rPr>
         <w:t>.blend</w:t>
       </w:r>
+      <w:proofErr w:type="gramEnd"/>
       <w:r>
         <w:t xml:space="preserve"> file directly in the Level Renderer. Blender’s primary purpose is to just move </w:t>
       </w:r>
@@ -2114,7 +2191,15 @@
         <w:t>tool</w:t>
       </w:r>
       <w:r>
-        <w:t xml:space="preserve"> can triangulate most wavefront meshes but struggles with a few edge cases. If you run the tool via the command line it will </w:t>
+        <w:t xml:space="preserve"> can triangulate most wavefront meshes but struggles with a few edge cases. If you run the tool via the command </w:t>
+      </w:r>
+      <w:proofErr w:type="gramStart"/>
+      <w:r>
+        <w:t>line</w:t>
+      </w:r>
+      <w:proofErr w:type="gramEnd"/>
+      <w:r>
+        <w:t xml:space="preserve"> it will </w:t>
       </w:r>
       <w:r>
         <w:rPr>
@@ -3113,7 +3198,7 @@
 </file>
 
 <file path=word/numbering.xml><?xml version="1.0" encoding="utf-8"?>
-<w:numbering xmlns:wpc="http://schemas.microsoft.com/office/word/2010/wordprocessingCanvas" xmlns:cx="http://schemas.microsoft.com/office/drawing/2014/chartex" xmlns:cx1="http://schemas.microsoft.com/office/drawing/2015/9/8/chartex" xmlns:cx2="http://schemas.microsoft.com/office/drawing/2015/10/21/chartex" xmlns:cx3="http://schemas.microsoft.com/office/drawing/2016/5/9/chartex" xmlns:cx4="http://schemas.microsoft.com/office/drawing/2016/5/10/chartex" xmlns:cx5="http://schemas.microsoft.com/office/drawing/2016/5/11/chartex" xmlns:cx6="http://schemas.microsoft.com/office/drawing/2016/5/12/chartex" xmlns:cx7="http://schemas.microsoft.com/office/drawing/2016/5/13/chartex" xmlns:cx8="http://schemas.microsoft.com/office/drawing/2016/5/14/chartex" xmlns:mc="http://schemas.openxmlformats.org/markup-compatibility/2006" xmlns:aink="http://schemas.microsoft.com/office/drawing/2016/ink" xmlns:am3d="http://schemas.microsoft.com/office/drawing/2017/model3d" xmlns:o="urn:schemas-microsoft-com:office:office" xmlns:oel="http://schemas.microsoft.com/office/2019/extlst" xmlns:r="http://schemas.openxmlformats.org/officeDocument/2006/relationships" xmlns:m="http://schemas.openxmlformats.org/officeDocument/2006/math" xmlns:v="urn:schemas-microsoft-com:vml" xmlns:wp14="http://schemas.microsoft.com/office/word/2010/wordprocessingDrawing" xmlns:wp="http://schemas.openxmlformats.org/drawingml/2006/wordprocessingDrawing" xmlns:w10="urn:schemas-microsoft-com:office:word" xmlns:w="http://schemas.openxmlformats.org/wordprocessingml/2006/main" xmlns:w14="http://schemas.microsoft.com/office/word/2010/wordml" xmlns:w15="http://schemas.microsoft.com/office/word/2012/wordml" xmlns:w16cex="http://schemas.microsoft.com/office/word/2018/wordml/cex" xmlns:w16cid="http://schemas.microsoft.com/office/word/2016/wordml/cid" xmlns:w16="http://schemas.microsoft.com/office/word/2018/wordml" xmlns:w16sdtdh="http://schemas.microsoft.com/office/word/2020/wordml/sdtdatahash" xmlns:w16se="http://schemas.microsoft.com/office/word/2015/wordml/symex" xmlns:wpg="http://schemas.microsoft.com/office/word/2010/wordprocessingGroup" xmlns:wpi="http://schemas.microsoft.com/office/word/2010/wordprocessingInk" xmlns:wne="http://schemas.microsoft.com/office/word/2006/wordml" xmlns:wps="http://schemas.microsoft.com/office/word/2010/wordprocessingShape" mc:Ignorable="w14 w15 w16se w16cid w16 w16cex w16sdtdh wp14">
+<w:numbering xmlns:wpc="http://schemas.microsoft.com/office/word/2010/wordprocessingCanvas" xmlns:cx="http://schemas.microsoft.com/office/drawing/2014/chartex" xmlns:cx1="http://schemas.microsoft.com/office/drawing/2015/9/8/chartex" xmlns:cx2="http://schemas.microsoft.com/office/drawing/2015/10/21/chartex" xmlns:cx3="http://schemas.microsoft.com/office/drawing/2016/5/9/chartex" xmlns:cx4="http://schemas.microsoft.com/office/drawing/2016/5/10/chartex" xmlns:cx5="http://schemas.microsoft.com/office/drawing/2016/5/11/chartex" xmlns:cx6="http://schemas.microsoft.com/office/drawing/2016/5/12/chartex" xmlns:cx7="http://schemas.microsoft.com/office/drawing/2016/5/13/chartex" xmlns:cx8="http://schemas.microsoft.com/office/drawing/2016/5/14/chartex" xmlns:mc="http://schemas.openxmlformats.org/markup-compatibility/2006" xmlns:aink="http://schemas.microsoft.com/office/drawing/2016/ink" xmlns:am3d="http://schemas.microsoft.com/office/drawing/2017/model3d" xmlns:o="urn:schemas-microsoft-com:office:office" xmlns:oel="http://schemas.microsoft.com/office/2019/extlst" xmlns:r="http://schemas.openxmlformats.org/officeDocument/2006/relationships" xmlns:m="http://schemas.openxmlformats.org/officeDocument/2006/math" xmlns:v="urn:schemas-microsoft-com:vml" xmlns:wp14="http://schemas.microsoft.com/office/word/2010/wordprocessingDrawing" xmlns:wp="http://schemas.openxmlformats.org/drawingml/2006/wordprocessingDrawing" xmlns:w10="urn:schemas-microsoft-com:office:word" xmlns:w="http://schemas.openxmlformats.org/wordprocessingml/2006/main" xmlns:w14="http://schemas.microsoft.com/office/word/2010/wordml" xmlns:w15="http://schemas.microsoft.com/office/word/2012/wordml" xmlns:w16cex="http://schemas.microsoft.com/office/word/2018/wordml/cex" xmlns:w16cid="http://schemas.microsoft.com/office/word/2016/wordml/cid" xmlns:w16="http://schemas.microsoft.com/office/word/2018/wordml" xmlns:w16du="http://schemas.microsoft.com/office/word/2023/wordml/word16du" xmlns:w16sdtdh="http://schemas.microsoft.com/office/word/2020/wordml/sdtdatahash" xmlns:w16se="http://schemas.microsoft.com/office/word/2015/wordml/symex" xmlns:wpg="http://schemas.microsoft.com/office/word/2010/wordprocessingGroup" xmlns:wpi="http://schemas.microsoft.com/office/word/2010/wordprocessingInk" xmlns:wne="http://schemas.microsoft.com/office/word/2006/wordml" xmlns:wps="http://schemas.microsoft.com/office/word/2010/wordprocessingShape" mc:Ignorable="w14 w15 w16se w16cid w16 w16cex w16sdtdh w16du wp14">
   <w:abstractNum w:abstractNumId="0" w15:restartNumberingAfterBreak="0">
     <w:nsid w:val="10C75B5A"/>
     <w:multiLevelType w:val="hybridMultilevel"/>
@@ -3783,7 +3868,7 @@
 </file>
 
 <file path=word/styles.xml><?xml version="1.0" encoding="utf-8"?>
-<w:styles xmlns:mc="http://schemas.openxmlformats.org/markup-compatibility/2006" xmlns:r="http://schemas.openxmlformats.org/officeDocument/2006/relationships" xmlns:w="http://schemas.openxmlformats.org/wordprocessingml/2006/main" xmlns:w14="http://schemas.microsoft.com/office/word/2010/wordml" xmlns:w15="http://schemas.microsoft.com/office/word/2012/wordml" xmlns:w16cex="http://schemas.microsoft.com/office/word/2018/wordml/cex" xmlns:w16cid="http://schemas.microsoft.com/office/word/2016/wordml/cid" xmlns:w16="http://schemas.microsoft.com/office/word/2018/wordml" xmlns:w16sdtdh="http://schemas.microsoft.com/office/word/2020/wordml/sdtdatahash" xmlns:w16se="http://schemas.microsoft.com/office/word/2015/wordml/symex" mc:Ignorable="w14 w15 w16se w16cid w16 w16cex w16sdtdh">
+<w:styles xmlns:mc="http://schemas.openxmlformats.org/markup-compatibility/2006" xmlns:r="http://schemas.openxmlformats.org/officeDocument/2006/relationships" xmlns:w="http://schemas.openxmlformats.org/wordprocessingml/2006/main" xmlns:w14="http://schemas.microsoft.com/office/word/2010/wordml" xmlns:w15="http://schemas.microsoft.com/office/word/2012/wordml" xmlns:w16cex="http://schemas.microsoft.com/office/word/2018/wordml/cex" xmlns:w16cid="http://schemas.microsoft.com/office/word/2016/wordml/cid" xmlns:w16="http://schemas.microsoft.com/office/word/2018/wordml" xmlns:w16du="http://schemas.microsoft.com/office/word/2023/wordml/word16du" xmlns:w16sdtdh="http://schemas.microsoft.com/office/word/2020/wordml/sdtdatahash" xmlns:w16se="http://schemas.microsoft.com/office/word/2015/wordml/symex" mc:Ignorable="w14 w15 w16se w16cid w16 w16cex w16sdtdh w16du">
   <w:docDefaults>
     <w:rPrDefault>
       <w:rPr>

</xml_diff>